<commit_message>
10.07.2025 - New Id Numbers
</commit_message>
<xml_diff>
--- a/src/Reports/CashReceiptLayout.docx
+++ b/src/Reports/CashReceiptLayout.docx
@@ -164,16 +164,15 @@
               <w:sz w:val="26"/>
               <w:szCs w:val="26"/>
             </w:rPr>
+            <w:id w:val="274526562"/>
+            <w:placeholder>
+              <w:docPart w:val="DefaultPlaceholder_-1854013440"/>
+            </w:placeholder>
+            <w:dataBinding w:prefixMappings="xmlns:ns0='urn:microsoft-dynamics-nav/reports/Cash_Receipt_Word/50201/'" w:xpath="/ns0:NavWordReportXmlPart[1]/ns0:PettyCashDocHeaderPosted[1]/ns0:PostingDate[1]" w:storeItemID="{643D41FA-3C24-4ED8-9C35-91217526105D}"/>
+            <w:text/>
             <w:alias w:val="#Nav: /PettyCashDocHeaderPosted/PostingDate"/>
-            <w:tag w:val="#Nav: Cash_Receipt_Word/50101"/>
-            <w:id w:val="-318421349"/>
-            <w:placeholder>
-              <w:docPart w:val="237A5F9159334FEE8BD9CA9694E2330C"/>
-            </w:placeholder>
-            <w:dataBinding w:prefixMappings="xmlns:ns0='urn:microsoft-dynamics-nav/reports/Cash_Receipt_Word/50101/'" w:xpath="/ns0:NavWordReportXmlPart[1]/ns0:PettyCashDocHeaderPosted[1]/ns0:PostingDate[1]" w:storeItemID="{643D41FA-3C24-4ED8-9C35-91217526105D}"/>
-            <w:text/>
+            <w:tag w:val="#Nav: Cash_Receipt_Word/50201"/>
           </w:sdtPr>
-          <w:sdtEndPr/>
           <w:sdtContent>
             <w:tc>
               <w:tcPr>
@@ -376,15 +375,14 @@
               <w:szCs w:val="26"/>
             </w:rPr>
             <w:alias w:val="#Nav: /PettyCashDocHeaderPosted/Type"/>
-            <w:tag w:val="#Nav: Cash_Receipt_Word/50101"/>
+            <w:tag w:val="#Nav: Cash_Receipt_Word/50201"/>
             <w:id w:val="-1040515639"/>
             <w:placeholder>
               <w:docPart w:val="E63AA01E158A47E7BDFBEFD0BFF01ED7"/>
             </w:placeholder>
-            <w:dataBinding w:prefixMappings="xmlns:ns0='urn:microsoft-dynamics-nav/reports/Cash_Receipt_Word/50101/'" w:xpath="/ns0:NavWordReportXmlPart[1]/ns0:PettyCashDocHeaderPosted[1]/ns0:Type[1]" w:storeItemID="{643D41FA-3C24-4ED8-9C35-91217526105D}"/>
+            <w:dataBinding w:prefixMappings="xmlns:ns0='urn:microsoft-dynamics-nav/reports/Cash_Receipt_Word/50201/'" w:xpath="/ns0:NavWordReportXmlPart[1]/ns0:PettyCashDocHeaderPosted[1]/ns0:Type[1]" w:storeItemID="{643D41FA-3C24-4ED8-9C35-91217526105D}"/>
             <w:text/>
           </w:sdtPr>
-          <w:sdtEndPr/>
           <w:sdtContent>
             <w:tc>
               <w:tcPr>
@@ -421,15 +419,14 @@
               <w:szCs w:val="26"/>
             </w:rPr>
             <w:alias w:val="#Nav: /PettyCashDocHeaderPosted/No"/>
-            <w:tag w:val="#Nav: Cash_Receipt_Word/50101"/>
+            <w:tag w:val="#Nav: Cash_Receipt_Word/50201"/>
             <w:id w:val="139694140"/>
             <w:placeholder>
               <w:docPart w:val="E63AA01E158A47E7BDFBEFD0BFF01ED7"/>
             </w:placeholder>
-            <w:dataBinding w:prefixMappings="xmlns:ns0='urn:microsoft-dynamics-nav/reports/Cash_Receipt_Word/50101/'" w:xpath="/ns0:NavWordReportXmlPart[1]/ns0:PettyCashDocHeaderPosted[1]/ns0:No[1]" w:storeItemID="{643D41FA-3C24-4ED8-9C35-91217526105D}"/>
+            <w:dataBinding w:prefixMappings="xmlns:ns0='urn:microsoft-dynamics-nav/reports/Cash_Receipt_Word/50201/'" w:xpath="/ns0:NavWordReportXmlPart[1]/ns0:PettyCashDocHeaderPosted[1]/ns0:No[1]" w:storeItemID="{643D41FA-3C24-4ED8-9C35-91217526105D}"/>
             <w:text/>
           </w:sdtPr>
-          <w:sdtEndPr/>
           <w:sdtContent>
             <w:tc>
               <w:tcPr>
@@ -468,15 +465,14 @@
               <w:szCs w:val="26"/>
             </w:rPr>
             <w:alias w:val="#Nav: /PettyCashDocHeaderPosted/PartnerType"/>
-            <w:tag w:val="#Nav: Cash_Receipt_Word/50101"/>
+            <w:tag w:val="#Nav: Cash_Receipt_Word/50201"/>
             <w:id w:val="-1110510206"/>
             <w:placeholder>
               <w:docPart w:val="E63AA01E158A47E7BDFBEFD0BFF01ED7"/>
             </w:placeholder>
-            <w:dataBinding w:prefixMappings="xmlns:ns0='urn:microsoft-dynamics-nav/reports/Cash_Receipt_Word/50101/'" w:xpath="/ns0:NavWordReportXmlPart[1]/ns0:PettyCashDocHeaderPosted[1]/ns0:PartnerType[1]" w:storeItemID="{643D41FA-3C24-4ED8-9C35-91217526105D}"/>
+            <w:dataBinding w:prefixMappings="xmlns:ns0='urn:microsoft-dynamics-nav/reports/Cash_Receipt_Word/50201/'" w:xpath="/ns0:NavWordReportXmlPart[1]/ns0:PettyCashDocHeaderPosted[1]/ns0:PartnerType[1]" w:storeItemID="{643D41FA-3C24-4ED8-9C35-91217526105D}"/>
             <w:text/>
           </w:sdtPr>
-          <w:sdtEndPr/>
           <w:sdtContent>
             <w:tc>
               <w:tcPr>
@@ -515,15 +511,14 @@
               <w:szCs w:val="26"/>
             </w:rPr>
             <w:alias w:val="#Nav: /PettyCashDocHeaderPosted/PartnerNo"/>
-            <w:tag w:val="#Nav: Cash_Receipt_Word/50101"/>
+            <w:tag w:val="#Nav: Cash_Receipt_Word/50201"/>
             <w:id w:val="-609587039"/>
             <w:placeholder>
               <w:docPart w:val="E63AA01E158A47E7BDFBEFD0BFF01ED7"/>
             </w:placeholder>
-            <w:dataBinding w:prefixMappings="xmlns:ns0='urn:microsoft-dynamics-nav/reports/Cash_Receipt_Word/50101/'" w:xpath="/ns0:NavWordReportXmlPart[1]/ns0:PettyCashDocHeaderPosted[1]/ns0:PartnerNo[1]" w:storeItemID="{643D41FA-3C24-4ED8-9C35-91217526105D}"/>
+            <w:dataBinding w:prefixMappings="xmlns:ns0='urn:microsoft-dynamics-nav/reports/Cash_Receipt_Word/50201/'" w:xpath="/ns0:NavWordReportXmlPart[1]/ns0:PettyCashDocHeaderPosted[1]/ns0:PartnerNo[1]" w:storeItemID="{643D41FA-3C24-4ED8-9C35-91217526105D}"/>
             <w:text/>
           </w:sdtPr>
-          <w:sdtEndPr/>
           <w:sdtContent>
             <w:tc>
               <w:tcPr>
@@ -562,15 +557,14 @@
               <w:szCs w:val="26"/>
             </w:rPr>
             <w:alias w:val="#Nav: /PettyCashDocHeaderPosted/PartnerName"/>
-            <w:tag w:val="#Nav: Cash_Receipt_Word/50101"/>
+            <w:tag w:val="#Nav: Cash_Receipt_Word/50201"/>
             <w:id w:val="1793165023"/>
             <w:placeholder>
               <w:docPart w:val="DefaultPlaceholder_-1854013440"/>
             </w:placeholder>
-            <w:dataBinding w:prefixMappings="xmlns:ns0='urn:microsoft-dynamics-nav/reports/Cash_Receipt_Word/50101/'" w:xpath="/ns0:NavWordReportXmlPart[1]/ns0:PettyCashDocHeaderPosted[1]/ns0:PartnerName[1]" w:storeItemID="{643D41FA-3C24-4ED8-9C35-91217526105D}"/>
+            <w:dataBinding w:prefixMappings="xmlns:ns0='urn:microsoft-dynamics-nav/reports/Cash_Receipt_Word/50201/'" w:xpath="/ns0:NavWordReportXmlPart[1]/ns0:PettyCashDocHeaderPosted[1]/ns0:PartnerName[1]" w:storeItemID="{643D41FA-3C24-4ED8-9C35-91217526105D}"/>
             <w:text/>
           </w:sdtPr>
-          <w:sdtEndPr/>
           <w:sdtContent>
             <w:tc>
               <w:tcPr>
@@ -721,9 +715,9 @@
             <w:szCs w:val="26"/>
           </w:rPr>
           <w:alias w:val="#Nav: /PettyCashDocHeaderPosted/PettyCashDocumentLine"/>
-          <w:tag w:val="#Nav: Cash_Receipt_Word/50101"/>
+          <w:tag w:val="#Nav: Cash_Receipt_Word/50201"/>
           <w:id w:val="-344170988"/>
-          <w15:dataBinding w:prefixMappings="xmlns:ns0='urn:microsoft-dynamics-nav/reports/Cash_Receipt_Word/50101/'" w:xpath="/ns0:NavWordReportXmlPart[1]/ns0:PettyCashDocHeaderPosted[1]/ns0:PettyCashDocumentLine" w:storeItemID="{643D41FA-3C24-4ED8-9C35-91217526105D}"/>
+          <w15:dataBinding w:prefixMappings="xmlns:ns0='urn:microsoft-dynamics-nav/reports/Cash_Receipt_Word/50201/'" w:xpath="/ns0:NavWordReportXmlPart[1]/ns0:PettyCashDocHeaderPosted[1]/ns0:PettyCashDocumentLine" w:storeItemID="{643D41FA-3C24-4ED8-9C35-91217526105D}"/>
           <w15:repeatingSection/>
         </w:sdtPr>
         <w:sdtEndPr>
@@ -767,12 +761,12 @@
                       <w:szCs w:val="26"/>
                     </w:rPr>
                     <w:alias w:val="#Nav: /PettyCashDocHeaderPosted/PettyCashDocumentLine/LineNo"/>
-                    <w:tag w:val="#Nav: Cash_Receipt_Word/50101"/>
+                    <w:tag w:val="#Nav: Cash_Receipt_Word/50201"/>
                     <w:id w:val="703142852"/>
                     <w:placeholder>
                       <w:docPart w:val="ABFFE561A64C4616A9079BCE5164CDA3"/>
                     </w:placeholder>
-                    <w:dataBinding w:prefixMappings="xmlns:ns0='urn:microsoft-dynamics-nav/reports/Cash_Receipt_Word/50101/'" w:xpath="/ns0:NavWordReportXmlPart[1]/ns0:PettyCashDocHeaderPosted[1]/ns0:PettyCashDocumentLine[1]/ns0:LineNo[1]" w:storeItemID="{643D41FA-3C24-4ED8-9C35-91217526105D}"/>
+                    <w:dataBinding w:prefixMappings="xmlns:ns0='urn:microsoft-dynamics-nav/reports/Cash_Receipt_Word/50201/'" w:xpath="/ns0:NavWordReportXmlPart[1]/ns0:PettyCashDocHeaderPosted[1]/ns0:PettyCashDocumentLine[1]/ns0:LineNo[1]" w:storeItemID="{643D41FA-3C24-4ED8-9C35-91217526105D}"/>
                     <w:text/>
                   </w:sdtPr>
                   <w:sdtEndPr>
@@ -820,15 +814,14 @@
                       <w:szCs w:val="26"/>
                     </w:rPr>
                     <w:alias w:val="#Nav: /PettyCashDocHeaderPosted/PettyCashDocumentLine/Description"/>
-                    <w:tag w:val="#Nav: Cash_Receipt_Word/50101"/>
+                    <w:tag w:val="#Nav: Cash_Receipt_Word/50201"/>
                     <w:id w:val="935723802"/>
                     <w:placeholder>
                       <w:docPart w:val="ABFFE561A64C4616A9079BCE5164CDA3"/>
                     </w:placeholder>
-                    <w:dataBinding w:prefixMappings="xmlns:ns0='urn:microsoft-dynamics-nav/reports/Cash_Receipt_Word/50101/'" w:xpath="/ns0:NavWordReportXmlPart[1]/ns0:PettyCashDocHeaderPosted[1]/ns0:PettyCashDocumentLine[1]/ns0:Description[1]" w:storeItemID="{643D41FA-3C24-4ED8-9C35-91217526105D}"/>
+                    <w:dataBinding w:prefixMappings="xmlns:ns0='urn:microsoft-dynamics-nav/reports/Cash_Receipt_Word/50201/'" w:xpath="/ns0:NavWordReportXmlPart[1]/ns0:PettyCashDocHeaderPosted[1]/ns0:PettyCashDocumentLine[1]/ns0:Description[1]" w:storeItemID="{643D41FA-3C24-4ED8-9C35-91217526105D}"/>
                     <w:text/>
                   </w:sdtPr>
-                  <w:sdtEndPr/>
                   <w:sdtContent>
                     <w:tc>
                       <w:tcPr>
@@ -878,15 +871,14 @@
                           <w:szCs w:val="26"/>
                         </w:rPr>
                         <w:alias w:val="#Nav: /PettyCashDocHeaderPosted/PettyCashDocumentLine/Amount"/>
-                        <w:tag w:val="#Nav: Cash_Receipt_Word/50101"/>
+                        <w:tag w:val="#Nav: Cash_Receipt_Word/50201"/>
                         <w:id w:val="1044415236"/>
                         <w:placeholder>
                           <w:docPart w:val="B6272FE84CD2481FB71FF3C8BF2CFF15"/>
                         </w:placeholder>
-                        <w:dataBinding w:prefixMappings="xmlns:ns0='urn:microsoft-dynamics-nav/reports/Cash_Receipt_Word/50101/'" w:xpath="/ns0:NavWordReportXmlPart[1]/ns0:PettyCashDocHeaderPosted[1]/ns0:PettyCashDocumentLine[1]/ns0:Amount[1]" w:storeItemID="{643D41FA-3C24-4ED8-9C35-91217526105D}"/>
+                        <w:dataBinding w:prefixMappings="xmlns:ns0='urn:microsoft-dynamics-nav/reports/Cash_Receipt_Word/50201/'" w:xpath="/ns0:NavWordReportXmlPart[1]/ns0:PettyCashDocHeaderPosted[1]/ns0:PettyCashDocumentLine[1]/ns0:Amount[1]" w:storeItemID="{643D41FA-3C24-4ED8-9C35-91217526105D}"/>
                         <w:text/>
                       </w:sdtPr>
-                      <w:sdtEndPr/>
                       <w:sdtContent>
                         <w:proofErr w:type="spellStart"/>
                         <w:r>
@@ -992,15 +984,14 @@
               <w:szCs w:val="26"/>
             </w:rPr>
             <w:alias w:val="#Nav: /PettyCashDocHeaderPosted/PettyCashDocumentLine/TotalAmount"/>
-            <w:tag w:val="#Nav: Cash_Receipt_Word/50101"/>
+            <w:tag w:val="#Nav: Cash_Receipt_Word/50201"/>
             <w:id w:val="1501385851"/>
             <w:placeholder>
               <w:docPart w:val="DefaultPlaceholder_-1854013440"/>
             </w:placeholder>
-            <w:dataBinding w:prefixMappings="xmlns:ns0='urn:microsoft-dynamics-nav/reports/Cash_Receipt_Word/50101/'" w:xpath="/ns0:NavWordReportXmlPart[1]/ns0:PettyCashDocHeaderPosted[1]/ns0:PettyCashDocumentLine[1]/ns0:TotalAmount[1]" w:storeItemID="{643D41FA-3C24-4ED8-9C35-91217526105D}"/>
+            <w:dataBinding w:prefixMappings="xmlns:ns0='urn:microsoft-dynamics-nav/reports/Cash_Receipt_Word/50201/'" w:xpath="/ns0:NavWordReportXmlPart[1]/ns0:PettyCashDocHeaderPosted[1]/ns0:PettyCashDocumentLine[1]/ns0:TotalAmount[1]" w:storeItemID="{643D41FA-3C24-4ED8-9C35-91217526105D}"/>
             <w:text/>
           </w:sdtPr>
-          <w:sdtEndPr/>
           <w:sdtContent>
             <w:tc>
               <w:tcPr>
@@ -1719,35 +1710,6 @@
         </w:p>
       </w:docPartBody>
     </w:docPart>
-    <w:docPart>
-      <w:docPartPr>
-        <w:name w:val="237A5F9159334FEE8BD9CA9694E2330C"/>
-        <w:category>
-          <w:name w:val="Allgemein"/>
-          <w:gallery w:val="placeholder"/>
-        </w:category>
-        <w:types>
-          <w:type w:val="bbPlcHdr"/>
-        </w:types>
-        <w:behaviors>
-          <w:behavior w:val="content"/>
-        </w:behaviors>
-        <w:guid w:val="{BB289744-A7F5-4451-9F52-00BDE0A119E2}"/>
-      </w:docPartPr>
-      <w:docPartBody>
-        <w:p>
-          <w:pPr>
-            <w:pStyle w:val="237A5F9159334FEE8BD9CA9694E2330C"/>
-          </w:pPr>
-          <w:r>
-            <w:rPr>
-              <w:rStyle w:val="Platzhaltertext"/>
-            </w:rPr>
-            <w:t>Klicken oder tippen Sie hier, um Text einzugeben.</w:t>
-          </w:r>
-        </w:p>
-      </w:docPartBody>
-    </w:docPart>
   </w:docParts>
 </w:glossaryDocument>
 </file>
@@ -1804,6 +1766,7 @@
     <w:rsid w:val="00341987"/>
     <w:rsid w:val="00383C6A"/>
     <w:rsid w:val="003C14D0"/>
+    <w:rsid w:val="003C7DE7"/>
     <w:rsid w:val="003E2577"/>
     <w:rsid w:val="00400A5F"/>
     <w:rsid w:val="004031AE"/>
@@ -1822,8 +1785,10 @@
     <w:rsid w:val="007404AB"/>
     <w:rsid w:val="00741CE6"/>
     <w:rsid w:val="007476D8"/>
+    <w:rsid w:val="0081418B"/>
     <w:rsid w:val="008153B8"/>
     <w:rsid w:val="00870A8F"/>
+    <w:rsid w:val="00883CF1"/>
     <w:rsid w:val="00891743"/>
     <w:rsid w:val="009444B1"/>
     <w:rsid w:val="00945030"/>
@@ -1835,6 +1800,7 @@
     <w:rsid w:val="00A6245F"/>
     <w:rsid w:val="00A71E39"/>
     <w:rsid w:val="00A84682"/>
+    <w:rsid w:val="00A86977"/>
     <w:rsid w:val="00AD1F3B"/>
     <w:rsid w:val="00AE7EF4"/>
     <w:rsid w:val="00C00E71"/>
@@ -2331,10 +2297,6 @@
     <w:name w:val="B6272FE84CD2481FB71FF3C8BF2CFF15"/>
     <w:rsid w:val="003011FD"/>
   </w:style>
-  <w:style w:type="paragraph" w:customStyle="1" w:styleId="237A5F9159334FEE8BD9CA9694E2330C">
-    <w:name w:val="237A5F9159334FEE8BD9CA9694E2330C"/>
-    <w:rsid w:val="003011FD"/>
-  </w:style>
 </w:styles>
 </file>
 
@@ -2664,7 +2626,9 @@
 <b:Sources xmlns:b="http://schemas.openxmlformats.org/officeDocument/2006/bibliography" xmlns="http://schemas.openxmlformats.org/officeDocument/2006/bibliography" SelectedStyle="\APASixthEditionOfficeOnline.xsl" StyleName="APA" Version="6"/>
 </file>
 
-<file path=customXml/item2.xml>��< ? x m l   v e r s i o n = " 1 . 0 "   e n c o d i n g = " u t f - 1 6 " ? > < N a v W o r d R e p o r t X m l P a r t   x m l n s = " u r n : m i c r o s o f t - d y n a m i c s - n a v / r e p o r t s / C a s h _ R e c e i p t _ W o r d / 5 0 1 0 1 / " > +<file path=customXml/item3.xml>��< ? x m l   v e r s i o n = " 1 . 0 "   e n c o d i n g = " u t f - 1 6 " ? > + 
+ < N a v W o r d R e p o r t X m l P a r t   x m l n s = " u r n : m i c r o s o f t - d y n a m i c s - n a v / r e p o r t s / C a s h _ R e c e i p t _ W o r d / 5 0 2 0 1 / " >   
      < P e t t y C a s h D o c H e a d e r P o s t e d >   
@@ -2675,6 +2639,8 @@
          < P a r t n e r N o > P a r t n e r N o < / P a r t n e r N o >   
          < P a r t n e r T y p e > P a r t n e r T y p e < / P a r t n e r T y p e > + 
+         < P o s t i n g D a t e > P o s t i n g D a t e < / P o s t i n g D a t e >   
          < T y p e > T y p e < / T y p e >   
@@ -2701,12 +2667,4 @@
     <ds:schemaRef ds:uri="http://schemas.openxmlformats.org/officeDocument/2006/bibliography"/>
   </ds:schemaRefs>
 </ds:datastoreItem>
-</file>
-
-<file path=customXml/itemProps2.xml><?xml version="1.0" encoding="utf-8"?>
-<ds:datastoreItem xmlns:ds="http://schemas.openxmlformats.org/officeDocument/2006/customXml" ds:itemID="{643D41FA-3C24-4ED8-9C35-91217526105D}">
-  <ds:schemaRefs>
-    <ds:schemaRef ds:uri="urn:microsoft-dynamics-nav/reports/Cash_Receipt_Word/50101/"/>
-  </ds:schemaRefs>
-</ds:datastoreItem>
 </file>
</xml_diff>